<commit_message>
cập nhật header mới
</commit_message>
<xml_diff>
--- a/nop_bao_cao/1.nội dung trang landingpage.docx
+++ b/nop_bao_cao/1.nội dung trang landingpage.docx
@@ -152,7 +152,16 @@
         </w:numPr>
       </w:pPr>
       <w:r>
-        <w:t>Tân tâm trong từng dịch vụ.</w:t>
+        <w:t>T</w:t>
+      </w:r>
+      <w:r>
+        <w:rPr>
+          <w:lang w:val="en-US"/>
+        </w:rPr>
+        <w:t>ận</w:t>
+      </w:r>
+      <w:r>
+        <w:t xml:space="preserve"> tâm trong từng dịch vụ.</w:t>
       </w:r>
     </w:p>
     <w:p>

</xml_diff>